<commit_message>
cambio de formato de la segunda hoja y agregue imagenes
</commit_message>
<xml_diff>
--- a/PROYECTO MAIA.docx
+++ b/PROYECTO MAIA.docx
@@ -520,6 +520,328 @@
           </w14:textOutline>
         </w:rPr>
         <w:t>SENA REGIONAL CAUCA</w:t>
+      </w:r>
+    </w:p>
+    <w:p>
+      <w:pPr>
+        <w:jc w:val="center"/>
+        <w:rPr>
+          <w:b/>
+          <w:color w:val="F7CAAC" w:themeColor="accent2" w:themeTint="66"/>
+          <w14:textOutline w14:w="11112" w14:cap="flat" w14:cmpd="sng" w14:algn="ctr">
+            <w14:solidFill>
+              <w14:schemeClr w14:val="accent2"/>
+            </w14:solidFill>
+            <w14:prstDash w14:val="solid"/>
+            <w14:round/>
+          </w14:textOutline>
+        </w:rPr>
+      </w:pPr>
+    </w:p>
+    <w:p>
+      <w:pPr>
+        <w:jc w:val="center"/>
+        <w:rPr>
+          <w:b/>
+          <w:color w:val="F7CAAC" w:themeColor="accent2" w:themeTint="66"/>
+          <w14:textOutline w14:w="11112" w14:cap="flat" w14:cmpd="sng" w14:algn="ctr">
+            <w14:solidFill>
+              <w14:schemeClr w14:val="accent2"/>
+            </w14:solidFill>
+            <w14:prstDash w14:val="solid"/>
+            <w14:round/>
+          </w14:textOutline>
+        </w:rPr>
+      </w:pPr>
+    </w:p>
+    <w:p>
+      <w:pPr>
+        <w:jc w:val="center"/>
+        <w:rPr>
+          <w:b/>
+          <w14:shadow w14:blurRad="0" w14:dist="38100" w14:dir="2700000" w14:sx="100000" w14:sy="100000" w14:kx="0" w14:ky="0" w14:algn="tl">
+            <w14:schemeClr w14:val="accent2"/>
+          </w14:shadow>
+          <w14:textOutline w14:w="6604" w14:cap="flat" w14:cmpd="sng" w14:algn="ctr">
+            <w14:solidFill>
+              <w14:schemeClr w14:val="accent2"/>
+            </w14:solidFill>
+            <w14:prstDash w14:val="solid"/>
+            <w14:round/>
+          </w14:textOutline>
+        </w:rPr>
+      </w:pPr>
+      <w:r>
+        <w:rPr>
+          <w:b/>
+          <w14:shadow w14:blurRad="0" w14:dist="38100" w14:dir="2700000" w14:sx="100000" w14:sy="100000" w14:kx="0" w14:ky="0" w14:algn="tl">
+            <w14:schemeClr w14:val="accent2"/>
+          </w14:shadow>
+          <w14:textOutline w14:w="6604" w14:cap="flat" w14:cmpd="sng" w14:algn="ctr">
+            <w14:solidFill>
+              <w14:schemeClr w14:val="accent2"/>
+            </w14:solidFill>
+            <w14:prstDash w14:val="solid"/>
+            <w14:round/>
+          </w14:textOutline>
+        </w:rPr>
+        <w:lastRenderedPageBreak/>
+        <w:t>OBJETIVOS</w:t>
+      </w:r>
+    </w:p>
+    <w:p>
+      <w:pPr>
+        <w:rPr>
+          <w:bCs/>
+          <w:color w:val="000000" w:themeColor="text1"/>
+          <w14:shadow w14:blurRad="38100" w14:dist="19050" w14:dir="2700000" w14:sx="100000" w14:sy="100000" w14:kx="0" w14:ky="0" w14:algn="tl">
+            <w14:schemeClr w14:val="dk1">
+              <w14:alpha w14:val="60000"/>
+            </w14:schemeClr>
+          </w14:shadow>
+          <w14:textOutline w14:w="0" w14:cap="flat" w14:cmpd="sng" w14:algn="ctr">
+            <w14:noFill/>
+            <w14:prstDash w14:val="solid"/>
+            <w14:round/>
+          </w14:textOutline>
+        </w:rPr>
+      </w:pPr>
+      <w:r>
+        <w:rPr>
+          <w:bCs/>
+          <w:color w:val="000000" w:themeColor="text1"/>
+          <w14:shadow w14:blurRad="38100" w14:dist="19050" w14:dir="2700000" w14:sx="100000" w14:sy="100000" w14:kx="0" w14:ky="0" w14:algn="tl">
+            <w14:schemeClr w14:val="dk1">
+              <w14:alpha w14:val="60000"/>
+            </w14:schemeClr>
+          </w14:shadow>
+          <w14:textOutline w14:w="0" w14:cap="flat" w14:cmpd="sng" w14:algn="ctr">
+            <w14:noFill/>
+            <w14:prstDash w14:val="solid"/>
+            <w14:round/>
+          </w14:textOutline>
+        </w:rPr>
+        <w:t>LOGRAR CUMPLIR MIS METAS</w:t>
+      </w:r>
+    </w:p>
+    <w:p>
+      <w:pPr>
+        <w:rPr>
+          <w:bCs/>
+          <w:color w:val="000000" w:themeColor="text1"/>
+          <w14:shadow w14:blurRad="38100" w14:dist="19050" w14:dir="2700000" w14:sx="100000" w14:sy="100000" w14:kx="0" w14:ky="0" w14:algn="tl">
+            <w14:schemeClr w14:val="dk1">
+              <w14:alpha w14:val="60000"/>
+            </w14:schemeClr>
+          </w14:shadow>
+          <w14:textOutline w14:w="0" w14:cap="flat" w14:cmpd="sng" w14:algn="ctr">
+            <w14:noFill/>
+            <w14:prstDash w14:val="solid"/>
+            <w14:round/>
+          </w14:textOutline>
+        </w:rPr>
+      </w:pPr>
+      <w:r>
+        <w:rPr>
+          <w:bCs/>
+          <w:color w:val="000000" w:themeColor="text1"/>
+          <w14:shadow w14:blurRad="38100" w14:dist="19050" w14:dir="2700000" w14:sx="100000" w14:sy="100000" w14:kx="0" w14:ky="0" w14:algn="tl">
+            <w14:schemeClr w14:val="dk1">
+              <w14:alpha w14:val="60000"/>
+            </w14:schemeClr>
+          </w14:shadow>
+          <w14:textOutline w14:w="0" w14:cap="flat" w14:cmpd="sng" w14:algn="ctr">
+            <w14:noFill/>
+            <w14:prstDash w14:val="solid"/>
+            <w14:round/>
+          </w14:textOutline>
+        </w:rPr>
+        <w:t xml:space="preserve">TERMINAR LA CARRERA </w:t>
+      </w:r>
+    </w:p>
+    <w:p>
+      <w:pPr>
+        <w:rPr>
+          <w:bCs/>
+          <w:color w:val="000000" w:themeColor="text1"/>
+          <w14:shadow w14:blurRad="38100" w14:dist="19050" w14:dir="2700000" w14:sx="100000" w14:sy="100000" w14:kx="0" w14:ky="0" w14:algn="tl">
+            <w14:schemeClr w14:val="dk1">
+              <w14:alpha w14:val="60000"/>
+            </w14:schemeClr>
+          </w14:shadow>
+          <w14:textOutline w14:w="0" w14:cap="flat" w14:cmpd="sng" w14:algn="ctr">
+            <w14:noFill/>
+            <w14:prstDash w14:val="solid"/>
+            <w14:round/>
+          </w14:textOutline>
+        </w:rPr>
+      </w:pPr>
+      <w:r>
+        <w:rPr>
+          <w:bCs/>
+          <w:color w:val="000000" w:themeColor="text1"/>
+          <w14:shadow w14:blurRad="38100" w14:dist="19050" w14:dir="2700000" w14:sx="100000" w14:sy="100000" w14:kx="0" w14:ky="0" w14:algn="tl">
+            <w14:schemeClr w14:val="dk1">
+              <w14:alpha w14:val="60000"/>
+            </w14:schemeClr>
+          </w14:shadow>
+          <w14:textOutline w14:w="0" w14:cap="flat" w14:cmpd="sng" w14:algn="ctr">
+            <w14:noFill/>
+            <w14:prstDash w14:val="solid"/>
+            <w14:round/>
+          </w14:textOutline>
+        </w:rPr>
+        <w:t xml:space="preserve">AYUDAR A MIS PADRES </w:t>
+      </w:r>
+    </w:p>
+    <w:p>
+      <w:pPr>
+        <w:rPr>
+          <w:bCs/>
+          <w:color w:val="000000" w:themeColor="text1"/>
+          <w14:shadow w14:blurRad="38100" w14:dist="19050" w14:dir="2700000" w14:sx="100000" w14:sy="100000" w14:kx="0" w14:ky="0" w14:algn="tl">
+            <w14:schemeClr w14:val="dk1">
+              <w14:alpha w14:val="60000"/>
+            </w14:schemeClr>
+          </w14:shadow>
+          <w14:textOutline w14:w="0" w14:cap="flat" w14:cmpd="sng" w14:algn="ctr">
+            <w14:noFill/>
+            <w14:prstDash w14:val="solid"/>
+            <w14:round/>
+          </w14:textOutline>
+        </w:rPr>
+      </w:pPr>
+      <w:r>
+        <w:rPr>
+          <w:bCs/>
+          <w:noProof/>
+          <w:color w:val="000000" w:themeColor="text1"/>
+        </w:rPr>
+        <w:drawing>
+          <wp:inline distT="0" distB="0" distL="0" distR="0" wp14:anchorId="58F2A02D" wp14:editId="28CE8CC3">
+            <wp:extent cx="5400040" cy="2626360"/>
+            <wp:effectExtent l="0" t="0" r="0" b="2540"/>
+            <wp:docPr id="1" name="Imagen 1"/>
+            <wp:cNvGraphicFramePr>
+              <a:graphicFrameLocks xmlns:a="http://schemas.openxmlformats.org/drawingml/2006/main" noChangeAspect="1"/>
+            </wp:cNvGraphicFramePr>
+            <a:graphic xmlns:a="http://schemas.openxmlformats.org/drawingml/2006/main">
+              <a:graphicData uri="http://schemas.openxmlformats.org/drawingml/2006/picture">
+                <pic:pic xmlns:pic="http://schemas.openxmlformats.org/drawingml/2006/picture">
+                  <pic:nvPicPr>
+                    <pic:cNvPr id="1" name="Imagen 1"/>
+                    <pic:cNvPicPr/>
+                  </pic:nvPicPr>
+                  <pic:blipFill>
+                    <a:blip r:embed="rId4" cstate="print">
+                      <a:extLst>
+                        <a:ext uri="{28A0092B-C50C-407E-A947-70E740481C1C}">
+                          <a14:useLocalDpi xmlns:a14="http://schemas.microsoft.com/office/drawing/2010/main" val="0"/>
+                        </a:ext>
+                      </a:extLst>
+                    </a:blip>
+                    <a:stretch>
+                      <a:fillRect/>
+                    </a:stretch>
+                  </pic:blipFill>
+                  <pic:spPr>
+                    <a:xfrm>
+                      <a:off x="0" y="0"/>
+                      <a:ext cx="5400040" cy="2626360"/>
+                    </a:xfrm>
+                    <a:prstGeom prst="rect">
+                      <a:avLst/>
+                    </a:prstGeom>
+                  </pic:spPr>
+                </pic:pic>
+              </a:graphicData>
+            </a:graphic>
+          </wp:inline>
+        </w:drawing>
+      </w:r>
+    </w:p>
+    <w:p>
+      <w:pPr>
+        <w:rPr>
+          <w:bCs/>
+          <w:color w:val="000000" w:themeColor="text1"/>
+          <w14:shadow w14:blurRad="38100" w14:dist="19050" w14:dir="2700000" w14:sx="100000" w14:sy="100000" w14:kx="0" w14:ky="0" w14:algn="tl">
+            <w14:schemeClr w14:val="dk1">
+              <w14:alpha w14:val="60000"/>
+            </w14:schemeClr>
+          </w14:shadow>
+          <w14:textOutline w14:w="0" w14:cap="flat" w14:cmpd="sng" w14:algn="ctr">
+            <w14:noFill/>
+            <w14:prstDash w14:val="solid"/>
+            <w14:round/>
+          </w14:textOutline>
+        </w:rPr>
+      </w:pPr>
+    </w:p>
+    <w:p>
+      <w:pPr>
+        <w:rPr>
+          <w:bCs/>
+          <w:color w:val="000000" w:themeColor="text1"/>
+          <w14:shadow w14:blurRad="38100" w14:dist="19050" w14:dir="2700000" w14:sx="100000" w14:sy="100000" w14:kx="0" w14:ky="0" w14:algn="tl">
+            <w14:schemeClr w14:val="dk1">
+              <w14:alpha w14:val="60000"/>
+            </w14:schemeClr>
+          </w14:shadow>
+          <w14:textOutline w14:w="0" w14:cap="flat" w14:cmpd="sng" w14:algn="ctr">
+            <w14:noFill/>
+            <w14:prstDash w14:val="solid"/>
+            <w14:round/>
+          </w14:textOutline>
+        </w:rPr>
+      </w:pPr>
+      <w:r>
+        <w:rPr>
+          <w:bCs/>
+          <w:noProof/>
+          <w:color w:val="000000" w:themeColor="text1"/>
+        </w:rPr>
+        <w:drawing>
+          <wp:inline distT="0" distB="0" distL="0" distR="0" wp14:anchorId="41DA7CB2" wp14:editId="707ACA7A">
+            <wp:extent cx="5400040" cy="2660015"/>
+            <wp:effectExtent l="0" t="0" r="0" b="6985"/>
+            <wp:docPr id="2" name="Imagen 2"/>
+            <wp:cNvGraphicFramePr>
+              <a:graphicFrameLocks xmlns:a="http://schemas.openxmlformats.org/drawingml/2006/main" noChangeAspect="1"/>
+            </wp:cNvGraphicFramePr>
+            <a:graphic xmlns:a="http://schemas.openxmlformats.org/drawingml/2006/main">
+              <a:graphicData uri="http://schemas.openxmlformats.org/drawingml/2006/picture">
+                <pic:pic xmlns:pic="http://schemas.openxmlformats.org/drawingml/2006/picture">
+                  <pic:nvPicPr>
+                    <pic:cNvPr id="2" name="Imagen 2"/>
+                    <pic:cNvPicPr/>
+                  </pic:nvPicPr>
+                  <pic:blipFill>
+                    <a:blip r:embed="rId5" cstate="print">
+                      <a:extLst>
+                        <a:ext uri="{28A0092B-C50C-407E-A947-70E740481C1C}">
+                          <a14:useLocalDpi xmlns:a14="http://schemas.microsoft.com/office/drawing/2010/main" val="0"/>
+                        </a:ext>
+                      </a:extLst>
+                    </a:blip>
+                    <a:stretch>
+                      <a:fillRect/>
+                    </a:stretch>
+                  </pic:blipFill>
+                  <pic:spPr>
+                    <a:xfrm>
+                      <a:off x="0" y="0"/>
+                      <a:ext cx="5400040" cy="2660015"/>
+                    </a:xfrm>
+                    <a:prstGeom prst="rect">
+                      <a:avLst/>
+                    </a:prstGeom>
+                  </pic:spPr>
+                </pic:pic>
+              </a:graphicData>
+            </a:graphic>
+          </wp:inline>
+        </w:drawing>
       </w:r>
     </w:p>
     <w:sectPr>

</xml_diff>

<commit_message>
agregue una nueva hoja con imagenes
</commit_message>
<xml_diff>
--- a/PROYECTO MAIA.docx
+++ b/PROYECTO MAIA.docx
@@ -832,6 +832,314 @@
                     <a:xfrm>
                       <a:off x="0" y="0"/>
                       <a:ext cx="5400040" cy="2660015"/>
+                    </a:xfrm>
+                    <a:prstGeom prst="rect">
+                      <a:avLst/>
+                    </a:prstGeom>
+                  </pic:spPr>
+                </pic:pic>
+              </a:graphicData>
+            </a:graphic>
+          </wp:inline>
+        </w:drawing>
+      </w:r>
+    </w:p>
+    <w:p>
+      <w:pPr>
+        <w:rPr>
+          <w:bCs/>
+          <w:color w:val="000000" w:themeColor="text1"/>
+          <w14:shadow w14:blurRad="38100" w14:dist="19050" w14:dir="2700000" w14:sx="100000" w14:sy="100000" w14:kx="0" w14:ky="0" w14:algn="tl">
+            <w14:schemeClr w14:val="dk1">
+              <w14:alpha w14:val="60000"/>
+            </w14:schemeClr>
+          </w14:shadow>
+          <w14:textOutline w14:w="0" w14:cap="flat" w14:cmpd="sng" w14:algn="ctr">
+            <w14:noFill/>
+            <w14:prstDash w14:val="solid"/>
+            <w14:round/>
+          </w14:textOutline>
+        </w:rPr>
+      </w:pPr>
+    </w:p>
+    <w:p>
+      <w:pPr>
+        <w:rPr>
+          <w:bCs/>
+          <w:color w:val="000000" w:themeColor="text1"/>
+          <w14:shadow w14:blurRad="38100" w14:dist="19050" w14:dir="2700000" w14:sx="100000" w14:sy="100000" w14:kx="0" w14:ky="0" w14:algn="tl">
+            <w14:schemeClr w14:val="dk1">
+              <w14:alpha w14:val="60000"/>
+            </w14:schemeClr>
+          </w14:shadow>
+          <w14:textOutline w14:w="0" w14:cap="flat" w14:cmpd="sng" w14:algn="ctr">
+            <w14:noFill/>
+            <w14:prstDash w14:val="solid"/>
+            <w14:round/>
+          </w14:textOutline>
+        </w:rPr>
+      </w:pPr>
+    </w:p>
+    <w:p>
+      <w:pPr>
+        <w:rPr>
+          <w:bCs/>
+          <w:color w:val="000000" w:themeColor="text1"/>
+          <w14:shadow w14:blurRad="38100" w14:dist="19050" w14:dir="2700000" w14:sx="100000" w14:sy="100000" w14:kx="0" w14:ky="0" w14:algn="tl">
+            <w14:schemeClr w14:val="dk1">
+              <w14:alpha w14:val="60000"/>
+            </w14:schemeClr>
+          </w14:shadow>
+          <w14:textOutline w14:w="0" w14:cap="flat" w14:cmpd="sng" w14:algn="ctr">
+            <w14:noFill/>
+            <w14:prstDash w14:val="solid"/>
+            <w14:round/>
+          </w14:textOutline>
+        </w:rPr>
+      </w:pPr>
+    </w:p>
+    <w:p>
+      <w:pPr>
+        <w:rPr>
+          <w:bCs/>
+          <w:color w:val="000000" w:themeColor="text1"/>
+          <w14:shadow w14:blurRad="38100" w14:dist="19050" w14:dir="2700000" w14:sx="100000" w14:sy="100000" w14:kx="0" w14:ky="0" w14:algn="tl">
+            <w14:schemeClr w14:val="dk1">
+              <w14:alpha w14:val="60000"/>
+            </w14:schemeClr>
+          </w14:shadow>
+          <w14:textOutline w14:w="0" w14:cap="flat" w14:cmpd="sng" w14:algn="ctr">
+            <w14:noFill/>
+            <w14:prstDash w14:val="solid"/>
+            <w14:round/>
+          </w14:textOutline>
+        </w:rPr>
+      </w:pPr>
+    </w:p>
+    <w:p>
+      <w:pPr>
+        <w:rPr>
+          <w:bCs/>
+          <w:color w:val="000000" w:themeColor="text1"/>
+          <w14:shadow w14:blurRad="38100" w14:dist="19050" w14:dir="2700000" w14:sx="100000" w14:sy="100000" w14:kx="0" w14:ky="0" w14:algn="tl">
+            <w14:schemeClr w14:val="dk1">
+              <w14:alpha w14:val="60000"/>
+            </w14:schemeClr>
+          </w14:shadow>
+          <w14:textOutline w14:w="0" w14:cap="flat" w14:cmpd="sng" w14:algn="ctr">
+            <w14:noFill/>
+            <w14:prstDash w14:val="solid"/>
+            <w14:round/>
+          </w14:textOutline>
+        </w:rPr>
+      </w:pPr>
+    </w:p>
+    <w:p>
+      <w:pPr>
+        <w:rPr>
+          <w:bCs/>
+          <w:color w:val="000000" w:themeColor="text1"/>
+          <w14:shadow w14:blurRad="38100" w14:dist="19050" w14:dir="2700000" w14:sx="100000" w14:sy="100000" w14:kx="0" w14:ky="0" w14:algn="tl">
+            <w14:schemeClr w14:val="dk1">
+              <w14:alpha w14:val="60000"/>
+            </w14:schemeClr>
+          </w14:shadow>
+          <w14:textOutline w14:w="0" w14:cap="flat" w14:cmpd="sng" w14:algn="ctr">
+            <w14:noFill/>
+            <w14:prstDash w14:val="solid"/>
+            <w14:round/>
+          </w14:textOutline>
+        </w:rPr>
+      </w:pPr>
+    </w:p>
+    <w:p>
+      <w:pPr>
+        <w:jc w:val="center"/>
+        <w:rPr>
+          <w:bCs/>
+          <w:color w:val="000000" w:themeColor="text1"/>
+          <w14:shadow w14:blurRad="38100" w14:dist="19050" w14:dir="2700000" w14:sx="100000" w14:sy="100000" w14:kx="0" w14:ky="0" w14:algn="tl">
+            <w14:schemeClr w14:val="dk1">
+              <w14:alpha w14:val="60000"/>
+            </w14:schemeClr>
+          </w14:shadow>
+          <w14:textOutline w14:w="0" w14:cap="flat" w14:cmpd="sng" w14:algn="ctr">
+            <w14:noFill/>
+            <w14:prstDash w14:val="solid"/>
+            <w14:round/>
+          </w14:textOutline>
+        </w:rPr>
+      </w:pPr>
+      <w:r>
+        <w:rPr>
+          <w:bCs/>
+          <w:color w:val="000000" w:themeColor="text1"/>
+          <w14:shadow w14:blurRad="38100" w14:dist="19050" w14:dir="2700000" w14:sx="100000" w14:sy="100000" w14:kx="0" w14:ky="0" w14:algn="tl">
+            <w14:schemeClr w14:val="dk1">
+              <w14:alpha w14:val="60000"/>
+            </w14:schemeClr>
+          </w14:shadow>
+          <w14:textOutline w14:w="0" w14:cap="flat" w14:cmpd="sng" w14:algn="ctr">
+            <w14:noFill/>
+            <w14:prstDash w14:val="solid"/>
+            <w14:round/>
+          </w14:textOutline>
+        </w:rPr>
+        <w:lastRenderedPageBreak/>
+        <w:t>LUGARES POR VISITAR</w:t>
+      </w:r>
+    </w:p>
+    <w:p>
+      <w:pPr>
+        <w:jc w:val="center"/>
+        <w:rPr>
+          <w:bCs/>
+          <w:color w:val="000000" w:themeColor="text1"/>
+          <w14:shadow w14:blurRad="38100" w14:dist="19050" w14:dir="2700000" w14:sx="100000" w14:sy="100000" w14:kx="0" w14:ky="0" w14:algn="tl">
+            <w14:schemeClr w14:val="dk1">
+              <w14:alpha w14:val="60000"/>
+            </w14:schemeClr>
+          </w14:shadow>
+          <w14:textOutline w14:w="0" w14:cap="flat" w14:cmpd="sng" w14:algn="ctr">
+            <w14:noFill/>
+            <w14:prstDash w14:val="solid"/>
+            <w14:round/>
+          </w14:textOutline>
+        </w:rPr>
+      </w:pPr>
+      <w:r>
+        <w:rPr>
+          <w:bCs/>
+          <w:noProof/>
+          <w:color w:val="000000" w:themeColor="text1"/>
+        </w:rPr>
+        <w:drawing>
+          <wp:inline distT="0" distB="0" distL="0" distR="0" wp14:anchorId="382724F1" wp14:editId="0BB76BED">
+            <wp:extent cx="2609850" cy="1752600"/>
+            <wp:effectExtent l="0" t="0" r="0" b="0"/>
+            <wp:docPr id="3" name="Imagen 3"/>
+            <wp:cNvGraphicFramePr>
+              <a:graphicFrameLocks xmlns:a="http://schemas.openxmlformats.org/drawingml/2006/main" noChangeAspect="1"/>
+            </wp:cNvGraphicFramePr>
+            <a:graphic xmlns:a="http://schemas.openxmlformats.org/drawingml/2006/main">
+              <a:graphicData uri="http://schemas.openxmlformats.org/drawingml/2006/picture">
+                <pic:pic xmlns:pic="http://schemas.openxmlformats.org/drawingml/2006/picture">
+                  <pic:nvPicPr>
+                    <pic:cNvPr id="3" name="Imagen 3"/>
+                    <pic:cNvPicPr/>
+                  </pic:nvPicPr>
+                  <pic:blipFill>
+                    <a:blip r:embed="rId6">
+                      <a:extLst>
+                        <a:ext uri="{28A0092B-C50C-407E-A947-70E740481C1C}">
+                          <a14:useLocalDpi xmlns:a14="http://schemas.microsoft.com/office/drawing/2010/main" val="0"/>
+                        </a:ext>
+                      </a:extLst>
+                    </a:blip>
+                    <a:stretch>
+                      <a:fillRect/>
+                    </a:stretch>
+                  </pic:blipFill>
+                  <pic:spPr>
+                    <a:xfrm>
+                      <a:off x="0" y="0"/>
+                      <a:ext cx="2609850" cy="1752600"/>
+                    </a:xfrm>
+                    <a:prstGeom prst="rect">
+                      <a:avLst/>
+                    </a:prstGeom>
+                  </pic:spPr>
+                </pic:pic>
+              </a:graphicData>
+            </a:graphic>
+          </wp:inline>
+        </w:drawing>
+      </w:r>
+      <w:r>
+        <w:rPr>
+          <w:bCs/>
+          <w:noProof/>
+          <w:color w:val="000000" w:themeColor="text1"/>
+        </w:rPr>
+        <w:drawing>
+          <wp:inline distT="0" distB="0" distL="0" distR="0" wp14:anchorId="72F7723F" wp14:editId="11793CFC">
+            <wp:extent cx="2628900" cy="1743075"/>
+            <wp:effectExtent l="0" t="0" r="0" b="9525"/>
+            <wp:docPr id="4" name="Imagen 4"/>
+            <wp:cNvGraphicFramePr>
+              <a:graphicFrameLocks xmlns:a="http://schemas.openxmlformats.org/drawingml/2006/main" noChangeAspect="1"/>
+            </wp:cNvGraphicFramePr>
+            <a:graphic xmlns:a="http://schemas.openxmlformats.org/drawingml/2006/main">
+              <a:graphicData uri="http://schemas.openxmlformats.org/drawingml/2006/picture">
+                <pic:pic xmlns:pic="http://schemas.openxmlformats.org/drawingml/2006/picture">
+                  <pic:nvPicPr>
+                    <pic:cNvPr id="4" name="Imagen 4"/>
+                    <pic:cNvPicPr/>
+                  </pic:nvPicPr>
+                  <pic:blipFill>
+                    <a:blip r:embed="rId7">
+                      <a:extLst>
+                        <a:ext uri="{28A0092B-C50C-407E-A947-70E740481C1C}">
+                          <a14:useLocalDpi xmlns:a14="http://schemas.microsoft.com/office/drawing/2010/main" val="0"/>
+                        </a:ext>
+                      </a:extLst>
+                    </a:blip>
+                    <a:stretch>
+                      <a:fillRect/>
+                    </a:stretch>
+                  </pic:blipFill>
+                  <pic:spPr>
+                    <a:xfrm>
+                      <a:off x="0" y="0"/>
+                      <a:ext cx="2628900" cy="1743075"/>
+                    </a:xfrm>
+                    <a:prstGeom prst="rect">
+                      <a:avLst/>
+                    </a:prstGeom>
+                  </pic:spPr>
+                </pic:pic>
+              </a:graphicData>
+            </a:graphic>
+          </wp:inline>
+        </w:drawing>
+      </w:r>
+      <w:r>
+        <w:rPr>
+          <w:bCs/>
+          <w:noProof/>
+          <w:color w:val="000000" w:themeColor="text1"/>
+        </w:rPr>
+        <w:drawing>
+          <wp:inline distT="0" distB="0" distL="0" distR="0" wp14:anchorId="1AE7225D" wp14:editId="732553E1">
+            <wp:extent cx="1533525" cy="1095375"/>
+            <wp:effectExtent l="0" t="0" r="9525" b="9525"/>
+            <wp:docPr id="5" name="Imagen 5"/>
+            <wp:cNvGraphicFramePr>
+              <a:graphicFrameLocks xmlns:a="http://schemas.openxmlformats.org/drawingml/2006/main" noChangeAspect="1"/>
+            </wp:cNvGraphicFramePr>
+            <a:graphic xmlns:a="http://schemas.openxmlformats.org/drawingml/2006/main">
+              <a:graphicData uri="http://schemas.openxmlformats.org/drawingml/2006/picture">
+                <pic:pic xmlns:pic="http://schemas.openxmlformats.org/drawingml/2006/picture">
+                  <pic:nvPicPr>
+                    <pic:cNvPr id="5" name="Imagen 5"/>
+                    <pic:cNvPicPr/>
+                  </pic:nvPicPr>
+                  <pic:blipFill>
+                    <a:blip r:embed="rId8">
+                      <a:extLst>
+                        <a:ext uri="{28A0092B-C50C-407E-A947-70E740481C1C}">
+                          <a14:useLocalDpi xmlns:a14="http://schemas.microsoft.com/office/drawing/2010/main" val="0"/>
+                        </a:ext>
+                      </a:extLst>
+                    </a:blip>
+                    <a:stretch>
+                      <a:fillRect/>
+                    </a:stretch>
+                  </pic:blipFill>
+                  <pic:spPr>
+                    <a:xfrm>
+                      <a:off x="0" y="0"/>
+                      <a:ext cx="1533525" cy="1095375"/>
                     </a:xfrm>
                     <a:prstGeom prst="rect">
                       <a:avLst/>

</xml_diff>